<commit_message>
added things in training
</commit_message>
<xml_diff>
--- a/Wiki Update Document/Trainings on Arrival.docx
+++ b/Wiki Update Document/Trainings on Arrival.docx
@@ -334,7 +334,7 @@
           <w:numId w:val="1"/>
         </w:numPr>
         <w:rPr>
-          <w:rFonts w:ascii="Calibri" w:eastAsia="Calibri" w:hAnsi="Calibri" w:cs="Calibri" w:hint="eastAsia"/>
+          <w:rFonts w:ascii="Calibri" w:eastAsia="Calibri" w:hAnsi="Calibri" w:cs="Calibri"/>
           <w:sz w:val="24"/>
           <w:szCs w:val="24"/>
         </w:rPr>
@@ -517,15 +517,7 @@
           <w:sz w:val="24"/>
           <w:szCs w:val="24"/>
         </w:rPr>
-        <w:t>ATL_UX (UX</w:t>
-      </w:r>
-      <w:r>
-        <w:rPr>
-          <w:rFonts w:ascii="Calibri" w:eastAsia="Calibri" w:hAnsi="Calibri" w:cs="Calibri"/>
-          <w:sz w:val="24"/>
-          <w:szCs w:val="24"/>
-        </w:rPr>
-        <w:t>15)</w:t>
+        <w:t>ATL_UX (UX15)</w:t>
       </w:r>
     </w:p>
     <w:p>
@@ -906,39 +898,86 @@
           <w:sz w:val="24"/>
           <w:szCs w:val="24"/>
         </w:rPr>
-        <w:t>CIS U</w:t>
-      </w:r>
-      <w:r>
-        <w:rPr>
-          <w:rFonts w:ascii="Calibri" w:eastAsia="Calibri" w:hAnsi="Calibri" w:cs="Calibri"/>
-          <w:sz w:val="24"/>
-          <w:szCs w:val="24"/>
-        </w:rPr>
-        <w:t>pdates</w:t>
-      </w:r>
-    </w:p>
-    <w:p>
-      <w:pPr>
-        <w:numPr>
-          <w:ilvl w:val="1"/>
-          <w:numId w:val="1"/>
-        </w:numPr>
-        <w:rPr>
-          <w:rFonts w:ascii="Calibri" w:eastAsia="Calibri" w:hAnsi="Calibri" w:cs="Calibri"/>
-          <w:sz w:val="24"/>
-          <w:szCs w:val="24"/>
-        </w:rPr>
-      </w:pPr>
-      <w:r>
-        <w:rPr>
-          <w:rFonts w:ascii="Calibri" w:eastAsia="Calibri" w:hAnsi="Calibri" w:cs="Calibri"/>
-          <w:sz w:val="24"/>
-          <w:szCs w:val="24"/>
-        </w:rPr>
-        <w:t>DCS + monitoring</w:t>
+        <w:t>CIS Updates</w:t>
+      </w:r>
+    </w:p>
+    <w:p>
+      <w:pPr>
+        <w:numPr>
+          <w:ilvl w:val="1"/>
+          <w:numId w:val="1"/>
+        </w:numPr>
+        <w:rPr>
+          <w:rFonts w:ascii="Calibri" w:eastAsia="Calibri" w:hAnsi="Calibri" w:cs="Calibri"/>
+          <w:sz w:val="24"/>
+          <w:szCs w:val="24"/>
+        </w:rPr>
+      </w:pPr>
+      <w:r>
+        <w:rPr>
+          <w:rFonts w:ascii="Calibri" w:eastAsia="Calibri" w:hAnsi="Calibri" w:cs="Calibri"/>
+          <w:sz w:val="24"/>
+          <w:szCs w:val="24"/>
+        </w:rPr>
+        <w:t>DC</w:t>
+      </w:r>
+      <w:r>
+        <w:rPr>
+          <w:rFonts w:ascii="Calibri" w:eastAsia="Calibri" w:hAnsi="Calibri" w:cs="Calibri"/>
+          <w:sz w:val="24"/>
+          <w:szCs w:val="24"/>
+        </w:rPr>
+        <w:t xml:space="preserve">S + </w:t>
+      </w:r>
+      <w:r>
+        <w:rPr>
+          <w:rFonts w:ascii="Calibri" w:eastAsia="Calibri" w:hAnsi="Calibri" w:cs="Calibri"/>
+          <w:sz w:val="24"/>
+          <w:szCs w:val="24"/>
+        </w:rPr>
+        <w:t xml:space="preserve">radiation </w:t>
       </w:r>
       <w:bookmarkStart w:id="0" w:name="_GoBack"/>
       <w:bookmarkEnd w:id="0"/>
+      <w:r>
+        <w:rPr>
+          <w:rFonts w:ascii="Calibri" w:eastAsia="Calibri" w:hAnsi="Calibri" w:cs="Calibri"/>
+          <w:sz w:val="24"/>
+          <w:szCs w:val="24"/>
+        </w:rPr>
+        <w:t>monitoring</w:t>
+      </w:r>
+    </w:p>
+    <w:p>
+      <w:pPr>
+        <w:numPr>
+          <w:ilvl w:val="2"/>
+          <w:numId w:val="1"/>
+        </w:numPr>
+        <w:rPr>
+          <w:rFonts w:ascii="Calibri" w:eastAsia="Calibri" w:hAnsi="Calibri" w:cs="Calibri"/>
+          <w:sz w:val="24"/>
+          <w:szCs w:val="24"/>
+        </w:rPr>
+      </w:pPr>
+      <w:r>
+        <w:rPr>
+          <w:rFonts w:ascii="Calibri" w:eastAsia="Calibri" w:hAnsi="Calibri" w:cs="Calibri"/>
+          <w:sz w:val="24"/>
+          <w:szCs w:val="24"/>
+          <w:lang w:val="en-US"/>
+        </w:rPr>
+        <w:t>DV</w:t>
+      </w:r>
+      <w:r>
+        <w:rPr>
+          <w:rFonts w:ascii="Calibri" w:eastAsia="Calibri" w:hAnsi="Calibri" w:cs="Calibri"/>
+          <w:sz w:val="24"/>
+          <w:szCs w:val="24"/>
+          <w:lang w:val="en-US"/>
+        </w:rPr>
+        <w:t>S web interface</w:t>
+      </w:r>
     </w:p>
     <w:p>
       <w:pPr>

</xml_diff>